<commit_message>
Dodana zračna luka, dodana progoza
</commit_message>
<xml_diff>
--- a/Izvješće o obavljenoj praksi.docx
+++ b/Izvješće o obavljenoj praksi.docx
@@ -361,7 +361,7 @@
           <w14:ligatures w14:val="standardContextual"/>
         </w:rPr>
       </w:pPr>
-      <w:hyperlink w:anchor="_Toc197945730" w:history="1">
+      <w:hyperlink w:anchor="_Toc199770434" w:history="1">
         <w:r>
           <w:rPr>
             <w:rStyle w:val="Hyperlink"/>
@@ -405,7 +405,7 @@
             <w:noProof/>
             <w:webHidden/>
           </w:rPr>
-          <w:instrText xml:space="preserve"> PAGEREF _Toc197945730 \h </w:instrText>
+          <w:instrText xml:space="preserve"> PAGEREF _Toc199770434 \h </w:instrText>
         </w:r>
         <w:r>
           <w:rPr>
@@ -447,7 +447,7 @@
           <w14:ligatures w14:val="standardContextual"/>
         </w:rPr>
       </w:pPr>
-      <w:hyperlink w:anchor="_Toc197945731" w:history="1">
+      <w:hyperlink w:anchor="_Toc199770435" w:history="1">
         <w:r>
           <w:rPr>
             <w:rStyle w:val="Hyperlink"/>
@@ -474,7 +474,7 @@
             <w:noProof/>
             <w:webHidden/>
           </w:rPr>
-          <w:instrText xml:space="preserve"> PAGEREF _Toc197945731 \h </w:instrText>
+          <w:instrText xml:space="preserve"> PAGEREF _Toc199770435 \h </w:instrText>
         </w:r>
         <w:r>
           <w:rPr>
@@ -518,7 +518,7 @@
           <w14:ligatures w14:val="standardContextual"/>
         </w:rPr>
       </w:pPr>
-      <w:hyperlink w:anchor="_Toc197945732" w:history="1">
+      <w:hyperlink w:anchor="_Toc199770436" w:history="1">
         <w:r>
           <w:rPr>
             <w:rStyle w:val="Hyperlink"/>
@@ -563,7 +563,7 @@
             <w:noProof/>
             <w:webHidden/>
           </w:rPr>
-          <w:instrText xml:space="preserve"> PAGEREF _Toc197945732 \h </w:instrText>
+          <w:instrText xml:space="preserve"> PAGEREF _Toc199770436 \h </w:instrText>
         </w:r>
         <w:r>
           <w:rPr>
@@ -607,7 +607,7 @@
           <w14:ligatures w14:val="standardContextual"/>
         </w:rPr>
       </w:pPr>
-      <w:hyperlink w:anchor="_Toc197945733" w:history="1">
+      <w:hyperlink w:anchor="_Toc199770437" w:history="1">
         <w:r>
           <w:rPr>
             <w:rStyle w:val="Hyperlink"/>
@@ -652,7 +652,7 @@
             <w:noProof/>
             <w:webHidden/>
           </w:rPr>
-          <w:instrText xml:space="preserve"> PAGEREF _Toc197945733 \h </w:instrText>
+          <w:instrText xml:space="preserve"> PAGEREF _Toc199770437 \h </w:instrText>
         </w:r>
         <w:r>
           <w:rPr>
@@ -696,7 +696,7 @@
           <w14:ligatures w14:val="standardContextual"/>
         </w:rPr>
       </w:pPr>
-      <w:hyperlink w:anchor="_Toc197945734" w:history="1">
+      <w:hyperlink w:anchor="_Toc199770438" w:history="1">
         <w:r>
           <w:rPr>
             <w:rStyle w:val="Hyperlink"/>
@@ -741,7 +741,7 @@
             <w:noProof/>
             <w:webHidden/>
           </w:rPr>
-          <w:instrText xml:space="preserve"> PAGEREF _Toc197945734 \h </w:instrText>
+          <w:instrText xml:space="preserve"> PAGEREF _Toc199770438 \h </w:instrText>
         </w:r>
         <w:r>
           <w:rPr>
@@ -785,7 +785,7 @@
           <w14:ligatures w14:val="standardContextual"/>
         </w:rPr>
       </w:pPr>
-      <w:hyperlink w:anchor="_Toc197945735" w:history="1">
+      <w:hyperlink w:anchor="_Toc199770439" w:history="1">
         <w:r>
           <w:rPr>
             <w:rStyle w:val="Hyperlink"/>
@@ -830,7 +830,7 @@
             <w:noProof/>
             <w:webHidden/>
           </w:rPr>
-          <w:instrText xml:space="preserve"> PAGEREF _Toc197945735 \h </w:instrText>
+          <w:instrText xml:space="preserve"> PAGEREF _Toc199770439 \h </w:instrText>
         </w:r>
         <w:r>
           <w:rPr>
@@ -874,7 +874,7 @@
           <w14:ligatures w14:val="standardContextual"/>
         </w:rPr>
       </w:pPr>
-      <w:hyperlink w:anchor="_Toc197945736" w:history="1">
+      <w:hyperlink w:anchor="_Toc199770440" w:history="1">
         <w:r>
           <w:rPr>
             <w:rStyle w:val="Hyperlink"/>
@@ -919,7 +919,7 @@
             <w:noProof/>
             <w:webHidden/>
           </w:rPr>
-          <w:instrText xml:space="preserve"> PAGEREF _Toc197945736 \h </w:instrText>
+          <w:instrText xml:space="preserve"> PAGEREF _Toc199770440 \h </w:instrText>
         </w:r>
         <w:r>
           <w:rPr>
@@ -963,7 +963,7 @@
           <w14:ligatures w14:val="standardContextual"/>
         </w:rPr>
       </w:pPr>
-      <w:hyperlink w:anchor="_Toc197945737" w:history="1">
+      <w:hyperlink w:anchor="_Toc199770441" w:history="1">
         <w:r>
           <w:rPr>
             <w:rStyle w:val="Hyperlink"/>
@@ -1008,7 +1008,7 @@
             <w:noProof/>
             <w:webHidden/>
           </w:rPr>
-          <w:instrText xml:space="preserve"> PAGEREF _Toc197945737 \h </w:instrText>
+          <w:instrText xml:space="preserve"> PAGEREF _Toc199770441 \h </w:instrText>
         </w:r>
         <w:r>
           <w:rPr>
@@ -1052,7 +1052,7 @@
           <w14:ligatures w14:val="standardContextual"/>
         </w:rPr>
       </w:pPr>
-      <w:hyperlink w:anchor="_Toc197945738" w:history="1">
+      <w:hyperlink w:anchor="_Toc199770442" w:history="1">
         <w:r>
           <w:rPr>
             <w:rStyle w:val="Hyperlink"/>
@@ -1097,7 +1097,7 @@
             <w:noProof/>
             <w:webHidden/>
           </w:rPr>
-          <w:instrText xml:space="preserve"> PAGEREF _Toc197945738 \h </w:instrText>
+          <w:instrText xml:space="preserve"> PAGEREF _Toc199770442 \h </w:instrText>
         </w:r>
         <w:r>
           <w:rPr>
@@ -1141,7 +1141,7 @@
           <w14:ligatures w14:val="standardContextual"/>
         </w:rPr>
       </w:pPr>
-      <w:hyperlink w:anchor="_Toc197945739" w:history="1">
+      <w:hyperlink w:anchor="_Toc199770443" w:history="1">
         <w:r>
           <w:rPr>
             <w:rStyle w:val="Hyperlink"/>
@@ -1186,7 +1186,7 @@
             <w:noProof/>
             <w:webHidden/>
           </w:rPr>
-          <w:instrText xml:space="preserve"> PAGEREF _Toc197945739 \h </w:instrText>
+          <w:instrText xml:space="preserve"> PAGEREF _Toc199770443 \h </w:instrText>
         </w:r>
         <w:r>
           <w:rPr>
@@ -1230,7 +1230,7 @@
           <w14:ligatures w14:val="standardContextual"/>
         </w:rPr>
       </w:pPr>
-      <w:hyperlink w:anchor="_Toc197945740" w:history="1">
+      <w:hyperlink w:anchor="_Toc199770444" w:history="1">
         <w:r>
           <w:rPr>
             <w:rStyle w:val="Hyperlink"/>
@@ -1275,7 +1275,7 @@
             <w:noProof/>
             <w:webHidden/>
           </w:rPr>
-          <w:instrText xml:space="preserve"> PAGEREF _Toc197945740 \h </w:instrText>
+          <w:instrText xml:space="preserve"> PAGEREF _Toc199770444 \h </w:instrText>
         </w:r>
         <w:r>
           <w:rPr>
@@ -1319,7 +1319,7 @@
           <w14:ligatures w14:val="standardContextual"/>
         </w:rPr>
       </w:pPr>
-      <w:hyperlink w:anchor="_Toc197945741" w:history="1">
+      <w:hyperlink w:anchor="_Toc199770445" w:history="1">
         <w:r>
           <w:rPr>
             <w:rStyle w:val="Hyperlink"/>
@@ -1364,7 +1364,7 @@
             <w:noProof/>
             <w:webHidden/>
           </w:rPr>
-          <w:instrText xml:space="preserve"> PAGEREF _Toc197945741 \h </w:instrText>
+          <w:instrText xml:space="preserve"> PAGEREF _Toc199770445 \h </w:instrText>
         </w:r>
         <w:r>
           <w:rPr>
@@ -1408,7 +1408,7 @@
           <w14:ligatures w14:val="standardContextual"/>
         </w:rPr>
       </w:pPr>
-      <w:hyperlink w:anchor="_Toc197945742" w:history="1">
+      <w:hyperlink w:anchor="_Toc199770446" w:history="1">
         <w:r>
           <w:rPr>
             <w:rStyle w:val="Hyperlink"/>
@@ -1432,7 +1432,7 @@
             <w:rFonts w:ascii="Times New Roman" w:hAnsi="Times New Roman"/>
             <w:noProof/>
           </w:rPr>
-          <w:t>Jedanaesti radni tjedan: datumi od – do.</w:t>
+          <w:t>Jedanaesti radni tjedan: datumi 12.5. od – do 18.5.</w:t>
         </w:r>
         <w:r>
           <w:rPr>
@@ -1453,7 +1453,7 @@
             <w:noProof/>
             <w:webHidden/>
           </w:rPr>
-          <w:instrText xml:space="preserve"> PAGEREF _Toc197945742 \h </w:instrText>
+          <w:instrText xml:space="preserve"> PAGEREF _Toc199770446 \h </w:instrText>
         </w:r>
         <w:r>
           <w:rPr>
@@ -1497,7 +1497,7 @@
           <w14:ligatures w14:val="standardContextual"/>
         </w:rPr>
       </w:pPr>
-      <w:hyperlink w:anchor="_Toc197945743" w:history="1">
+      <w:hyperlink w:anchor="_Toc199770447" w:history="1">
         <w:r>
           <w:rPr>
             <w:rStyle w:val="Hyperlink"/>
@@ -1521,7 +1521,7 @@
             <w:rFonts w:ascii="Times New Roman" w:hAnsi="Times New Roman"/>
             <w:noProof/>
           </w:rPr>
-          <w:t>Dvanaesti radni tjedan: datumi od – do.</w:t>
+          <w:t>Dvanaesti radni tjedan: datumi 19.5. od – do 25.5.</w:t>
         </w:r>
         <w:r>
           <w:rPr>
@@ -1542,7 +1542,7 @@
             <w:noProof/>
             <w:webHidden/>
           </w:rPr>
-          <w:instrText xml:space="preserve"> PAGEREF _Toc197945743 \h </w:instrText>
+          <w:instrText xml:space="preserve"> PAGEREF _Toc199770447 \h </w:instrText>
         </w:r>
         <w:r>
           <w:rPr>
@@ -1562,7 +1562,7 @@
             <w:noProof/>
             <w:webHidden/>
           </w:rPr>
-          <w:t>15</w:t>
+          <w:t>16</w:t>
         </w:r>
         <w:r>
           <w:rPr>
@@ -1586,7 +1586,7 @@
           <w14:ligatures w14:val="standardContextual"/>
         </w:rPr>
       </w:pPr>
-      <w:hyperlink w:anchor="_Toc197945744" w:history="1">
+      <w:hyperlink w:anchor="_Toc199770448" w:history="1">
         <w:r>
           <w:rPr>
             <w:rStyle w:val="Hyperlink"/>
@@ -1610,7 +1610,7 @@
             <w:rFonts w:ascii="Times New Roman" w:hAnsi="Times New Roman"/>
             <w:noProof/>
           </w:rPr>
-          <w:t>Trinaesti radni tjedan: datumi od – do.</w:t>
+          <w:t>Trinaesti radni tjedan: datumi 26.5. od – do 1.6.</w:t>
         </w:r>
         <w:r>
           <w:rPr>
@@ -1631,7 +1631,7 @@
             <w:noProof/>
             <w:webHidden/>
           </w:rPr>
-          <w:instrText xml:space="preserve"> PAGEREF _Toc197945744 \h </w:instrText>
+          <w:instrText xml:space="preserve"> PAGEREF _Toc199770448 \h </w:instrText>
         </w:r>
         <w:r>
           <w:rPr>
@@ -1651,7 +1651,7 @@
             <w:noProof/>
             <w:webHidden/>
           </w:rPr>
-          <w:t>16</w:t>
+          <w:t>17</w:t>
         </w:r>
         <w:r>
           <w:rPr>
@@ -1675,7 +1675,7 @@
           <w14:ligatures w14:val="standardContextual"/>
         </w:rPr>
       </w:pPr>
-      <w:hyperlink w:anchor="_Toc197945745" w:history="1">
+      <w:hyperlink w:anchor="_Toc199770449" w:history="1">
         <w:r>
           <w:rPr>
             <w:rStyle w:val="Hyperlink"/>
@@ -1720,7 +1720,7 @@
             <w:noProof/>
             <w:webHidden/>
           </w:rPr>
-          <w:instrText xml:space="preserve"> PAGEREF _Toc197945745 \h </w:instrText>
+          <w:instrText xml:space="preserve"> PAGEREF _Toc199770449 \h </w:instrText>
         </w:r>
         <w:r>
           <w:rPr>
@@ -1740,7 +1740,7 @@
             <w:noProof/>
             <w:webHidden/>
           </w:rPr>
-          <w:t>17</w:t>
+          <w:t>18</w:t>
         </w:r>
         <w:r>
           <w:rPr>
@@ -1764,7 +1764,7 @@
           <w14:ligatures w14:val="standardContextual"/>
         </w:rPr>
       </w:pPr>
-      <w:hyperlink w:anchor="_Toc197945746" w:history="1">
+      <w:hyperlink w:anchor="_Toc199770450" w:history="1">
         <w:r>
           <w:rPr>
             <w:rStyle w:val="Hyperlink"/>
@@ -1809,7 +1809,7 @@
             <w:noProof/>
             <w:webHidden/>
           </w:rPr>
-          <w:instrText xml:space="preserve"> PAGEREF _Toc197945746 \h </w:instrText>
+          <w:instrText xml:space="preserve"> PAGEREF _Toc199770450 \h </w:instrText>
         </w:r>
         <w:r>
           <w:rPr>
@@ -1829,7 +1829,7 @@
             <w:noProof/>
             <w:webHidden/>
           </w:rPr>
-          <w:t>18</w:t>
+          <w:t>19</w:t>
         </w:r>
         <w:r>
           <w:rPr>
@@ -1851,7 +1851,7 @@
           <w14:ligatures w14:val="standardContextual"/>
         </w:rPr>
       </w:pPr>
-      <w:hyperlink w:anchor="_Toc197945747" w:history="1">
+      <w:hyperlink w:anchor="_Toc199770451" w:history="1">
         <w:r>
           <w:rPr>
             <w:rStyle w:val="Hyperlink"/>
@@ -1895,7 +1895,7 @@
             <w:noProof/>
             <w:webHidden/>
           </w:rPr>
-          <w:instrText xml:space="preserve"> PAGEREF _Toc197945747 \h </w:instrText>
+          <w:instrText xml:space="preserve"> PAGEREF _Toc199770451 \h </w:instrText>
         </w:r>
         <w:r>
           <w:rPr>
@@ -1915,7 +1915,7 @@
             <w:noProof/>
             <w:webHidden/>
           </w:rPr>
-          <w:t>19</w:t>
+          <w:t>20</w:t>
         </w:r>
         <w:r>
           <w:rPr>
@@ -1937,7 +1937,7 @@
           <w14:ligatures w14:val="standardContextual"/>
         </w:rPr>
       </w:pPr>
-      <w:hyperlink w:anchor="_Toc197945748" w:history="1">
+      <w:hyperlink w:anchor="_Toc199770452" w:history="1">
         <w:r>
           <w:rPr>
             <w:rStyle w:val="Hyperlink"/>
@@ -1981,7 +1981,7 @@
             <w:noProof/>
             <w:webHidden/>
           </w:rPr>
-          <w:instrText xml:space="preserve"> PAGEREF _Toc197945748 \h </w:instrText>
+          <w:instrText xml:space="preserve"> PAGEREF _Toc199770452 \h </w:instrText>
         </w:r>
         <w:r>
           <w:rPr>
@@ -2001,7 +2001,7 @@
             <w:noProof/>
             <w:webHidden/>
           </w:rPr>
-          <w:t>20</w:t>
+          <w:t>21</w:t>
         </w:r>
         <w:r>
           <w:rPr>
@@ -2023,7 +2023,7 @@
           <w14:ligatures w14:val="standardContextual"/>
         </w:rPr>
       </w:pPr>
-      <w:hyperlink w:anchor="_Toc197945749" w:history="1">
+      <w:hyperlink w:anchor="_Toc199770453" w:history="1">
         <w:r>
           <w:rPr>
             <w:rStyle w:val="Hyperlink"/>
@@ -2067,7 +2067,7 @@
             <w:noProof/>
             <w:webHidden/>
           </w:rPr>
-          <w:instrText xml:space="preserve"> PAGEREF _Toc197945749 \h </w:instrText>
+          <w:instrText xml:space="preserve"> PAGEREF _Toc199770453 \h </w:instrText>
         </w:r>
         <w:r>
           <w:rPr>
@@ -2087,7 +2087,7 @@
             <w:noProof/>
             <w:webHidden/>
           </w:rPr>
-          <w:t>21</w:t>
+          <w:t>22</w:t>
         </w:r>
         <w:r>
           <w:rPr>
@@ -2109,7 +2109,7 @@
           <w14:ligatures w14:val="standardContextual"/>
         </w:rPr>
       </w:pPr>
-      <w:hyperlink w:anchor="_Toc197945750" w:history="1">
+      <w:hyperlink w:anchor="_Toc199770454" w:history="1">
         <w:r>
           <w:rPr>
             <w:rStyle w:val="Hyperlink"/>
@@ -2153,7 +2153,7 @@
             <w:noProof/>
             <w:webHidden/>
           </w:rPr>
-          <w:instrText xml:space="preserve"> PAGEREF _Toc197945750 \h </w:instrText>
+          <w:instrText xml:space="preserve"> PAGEREF _Toc199770454 \h </w:instrText>
         </w:r>
         <w:r>
           <w:rPr>
@@ -2173,7 +2173,7 @@
             <w:noProof/>
             <w:webHidden/>
           </w:rPr>
-          <w:t>22</w:t>
+          <w:t>23</w:t>
         </w:r>
         <w:r>
           <w:rPr>
@@ -2215,7 +2215,7 @@
       <w:bookmarkStart w:id="3" w:name="_Toc101595652"/>
       <w:bookmarkStart w:id="4" w:name="_Toc178356812"/>
       <w:bookmarkStart w:id="5" w:name="_Toc178358759"/>
-      <w:bookmarkStart w:id="6" w:name="_Toc197945730"/>
+      <w:bookmarkStart w:id="6" w:name="_Toc199770434"/>
       <w:r>
         <w:t>O</w:t>
       </w:r>
@@ -2854,7 +2854,7 @@
       <w:bookmarkStart w:id="10" w:name="_Toc101595654"/>
       <w:bookmarkStart w:id="11" w:name="_Toc178356814"/>
       <w:bookmarkStart w:id="12" w:name="_Toc178358761"/>
-      <w:bookmarkStart w:id="13" w:name="_Toc197945731"/>
+      <w:bookmarkStart w:id="13" w:name="_Toc199770435"/>
       <w:r>
         <w:lastRenderedPageBreak/>
         <w:t>RAZRADA REALIZIRANE PRAKSE</w:t>
@@ -2938,7 +2938,7 @@
           <w:color w:val="000000"/>
         </w:rPr>
       </w:pPr>
-      <w:bookmarkStart w:id="21" w:name="_Toc197945732"/>
+      <w:bookmarkStart w:id="21" w:name="_Toc199770436"/>
       <w:bookmarkEnd w:id="14"/>
       <w:bookmarkEnd w:id="15"/>
       <w:bookmarkEnd w:id="16"/>
@@ -3036,7 +3036,7 @@
           <w:rFonts w:ascii="Times New Roman" w:hAnsi="Times New Roman" w:cs="Times New Roman"/>
         </w:rPr>
       </w:pPr>
-      <w:bookmarkStart w:id="22" w:name="_Toc197945733"/>
+      <w:bookmarkStart w:id="22" w:name="_Toc199770437"/>
       <w:r>
         <w:rPr>
           <w:rFonts w:ascii="Times New Roman" w:hAnsi="Times New Roman" w:cs="Times New Roman"/>
@@ -3162,7 +3162,7 @@
           <w:rFonts w:ascii="Times New Roman" w:hAnsi="Times New Roman" w:cs="Times New Roman"/>
         </w:rPr>
       </w:pPr>
-      <w:bookmarkStart w:id="23" w:name="_Toc197945734"/>
+      <w:bookmarkStart w:id="23" w:name="_Toc199770438"/>
       <w:r>
         <w:rPr>
           <w:rFonts w:ascii="Times New Roman" w:hAnsi="Times New Roman" w:cs="Times New Roman"/>
@@ -3386,7 +3386,7 @@
       <w:pPr>
         <w:pStyle w:val="Heading2"/>
       </w:pPr>
-      <w:bookmarkStart w:id="24" w:name="_Toc197945735"/>
+      <w:bookmarkStart w:id="24" w:name="_Toc199770439"/>
       <w:r>
         <w:rPr>
           <w:rFonts w:ascii="Times New Roman" w:hAnsi="Times New Roman" w:cs="Times New Roman"/>
@@ -3504,7 +3504,7 @@
           <w:color w:val="000000"/>
         </w:rPr>
       </w:pPr>
-      <w:bookmarkStart w:id="25" w:name="_Toc197945736"/>
+      <w:bookmarkStart w:id="25" w:name="_Toc199770440"/>
       <w:r>
         <w:rPr>
           <w:rFonts w:ascii="Times New Roman" w:hAnsi="Times New Roman" w:cs="Times New Roman"/>
@@ -3636,7 +3636,7 @@
           <w:color w:val="000000"/>
         </w:rPr>
       </w:pPr>
-      <w:bookmarkStart w:id="26" w:name="_Toc197945737"/>
+      <w:bookmarkStart w:id="26" w:name="_Toc199770441"/>
       <w:r>
         <w:rPr>
           <w:rFonts w:ascii="Times New Roman" w:hAnsi="Times New Roman" w:cs="Times New Roman"/>
@@ -3817,7 +3817,7 @@
           <w:color w:val="000000"/>
         </w:rPr>
       </w:pPr>
-      <w:bookmarkStart w:id="27" w:name="_Toc197945738"/>
+      <w:bookmarkStart w:id="27" w:name="_Toc199770442"/>
       <w:r>
         <w:rPr>
           <w:rFonts w:ascii="Times New Roman" w:hAnsi="Times New Roman" w:cs="Times New Roman"/>
@@ -3919,7 +3919,7 @@
           <w:color w:val="000000"/>
         </w:rPr>
       </w:pPr>
-      <w:bookmarkStart w:id="28" w:name="_Toc197945739"/>
+      <w:bookmarkStart w:id="28" w:name="_Toc199770443"/>
       <w:r>
         <w:rPr>
           <w:rFonts w:ascii="Times New Roman" w:hAnsi="Times New Roman" w:cs="Times New Roman"/>
@@ -4034,7 +4034,7 @@
           <w:color w:val="000000"/>
         </w:rPr>
       </w:pPr>
-      <w:bookmarkStart w:id="29" w:name="_Toc197945740"/>
+      <w:bookmarkStart w:id="29" w:name="_Toc199770444"/>
       <w:r>
         <w:rPr>
           <w:rFonts w:ascii="Times New Roman" w:hAnsi="Times New Roman" w:cs="Times New Roman"/>
@@ -4125,7 +4125,7 @@
           <w:color w:val="000000"/>
         </w:rPr>
       </w:pPr>
-      <w:bookmarkStart w:id="30" w:name="_Toc197945741"/>
+      <w:bookmarkStart w:id="30" w:name="_Toc199770445"/>
       <w:r>
         <w:rPr>
           <w:rFonts w:ascii="Times New Roman" w:hAnsi="Times New Roman" w:cs="Times New Roman"/>
@@ -4211,7 +4211,7 @@
           <w:color w:val="000000"/>
         </w:rPr>
       </w:pPr>
-      <w:bookmarkStart w:id="31" w:name="_Toc197945742"/>
+      <w:bookmarkStart w:id="31" w:name="_Toc199770446"/>
       <w:r>
         <w:rPr>
           <w:rFonts w:ascii="Times New Roman" w:hAnsi="Times New Roman" w:cs="Times New Roman"/>
@@ -4511,7 +4511,7 @@
           <w:color w:val="000000"/>
         </w:rPr>
       </w:pPr>
-      <w:bookmarkStart w:id="32" w:name="_Toc197945743"/>
+      <w:bookmarkStart w:id="32" w:name="_Toc199770447"/>
       <w:r>
         <w:rPr>
           <w:rFonts w:ascii="Times New Roman" w:hAnsi="Times New Roman" w:cs="Times New Roman"/>
@@ -4546,6 +4546,9 @@
       <w:bookmarkEnd w:id="32"/>
     </w:p>
     <w:p>
+      <w:r>
+        <w:t>Ovaj tjedan sam bio malo lijen pa sam odlučio preskočiti raditi išta tako da slijedeći tjedan ću nadoknaditi sve.</w:t>
+      </w:r>
       <w:r>
         <w:rPr>
           <w:b/>
@@ -4583,7 +4586,7 @@
           <w:color w:val="000000"/>
         </w:rPr>
       </w:pPr>
-      <w:bookmarkStart w:id="33" w:name="_Toc197945744"/>
+      <w:bookmarkStart w:id="33" w:name="_Toc199770448"/>
       <w:r>
         <w:rPr>
           <w:rFonts w:ascii="Times New Roman" w:hAnsi="Times New Roman" w:cs="Times New Roman"/>
@@ -4619,12 +4622,122 @@
     </w:p>
     <w:p>
       <w:r>
+        <w:t>Dodao kartu za parking i tablicu ispod parkinga ovisno o tome što korisnik želi.</w:t>
+      </w:r>
+    </w:p>
+    <w:p>
+      <w:pPr>
         <w:rPr>
           <w:b/>
           <w:bCs/>
           <w:i/>
           <w:iCs/>
         </w:rPr>
+      </w:pPr>
+      <w:r>
+        <w:rPr>
+          <w:noProof/>
+        </w:rPr>
+        <w:drawing>
+          <wp:inline distT="0" distB="0" distL="0" distR="0" wp14:anchorId="0CF191BC" wp14:editId="3AFCC65E">
+            <wp:extent cx="5486400" cy="2698115"/>
+            <wp:effectExtent l="0" t="0" r="0" b="6985"/>
+            <wp:docPr id="1445607975" name="Picture 1"/>
+            <wp:cNvGraphicFramePr>
+              <a:graphicFrameLocks xmlns:a="http://schemas.openxmlformats.org/drawingml/2006/main" noChangeAspect="1"/>
+            </wp:cNvGraphicFramePr>
+            <a:graphic xmlns:a="http://schemas.openxmlformats.org/drawingml/2006/main">
+              <a:graphicData uri="http://schemas.openxmlformats.org/drawingml/2006/picture">
+                <pic:pic xmlns:pic="http://schemas.openxmlformats.org/drawingml/2006/picture">
+                  <pic:nvPicPr>
+                    <pic:cNvPr id="1445607975" name=""/>
+                    <pic:cNvPicPr/>
+                  </pic:nvPicPr>
+                  <pic:blipFill>
+                    <a:blip r:embed="rId12"/>
+                    <a:stretch>
+                      <a:fillRect/>
+                    </a:stretch>
+                  </pic:blipFill>
+                  <pic:spPr>
+                    <a:xfrm>
+                      <a:off x="0" y="0"/>
+                      <a:ext cx="5486400" cy="2698115"/>
+                    </a:xfrm>
+                    <a:prstGeom prst="rect">
+                      <a:avLst/>
+                    </a:prstGeom>
+                  </pic:spPr>
+                </pic:pic>
+              </a:graphicData>
+            </a:graphic>
+          </wp:inline>
+        </w:drawing>
+      </w:r>
+    </w:p>
+    <w:p>
+      <w:pPr>
+        <w:rPr>
+          <w:b/>
+          <w:bCs/>
+          <w:i/>
+          <w:iCs/>
+        </w:rPr>
+      </w:pPr>
+      <w:r>
+        <w:rPr>
+          <w:noProof/>
+        </w:rPr>
+        <w:drawing>
+          <wp:inline distT="0" distB="0" distL="0" distR="0" wp14:anchorId="7CBC6EF4" wp14:editId="106F08E1">
+            <wp:extent cx="5486400" cy="2948940"/>
+            <wp:effectExtent l="0" t="0" r="0" b="3810"/>
+            <wp:docPr id="1631350612" name="Picture 1"/>
+            <wp:cNvGraphicFramePr>
+              <a:graphicFrameLocks xmlns:a="http://schemas.openxmlformats.org/drawingml/2006/main" noChangeAspect="1"/>
+            </wp:cNvGraphicFramePr>
+            <a:graphic xmlns:a="http://schemas.openxmlformats.org/drawingml/2006/main">
+              <a:graphicData uri="http://schemas.openxmlformats.org/drawingml/2006/picture">
+                <pic:pic xmlns:pic="http://schemas.openxmlformats.org/drawingml/2006/picture">
+                  <pic:nvPicPr>
+                    <pic:cNvPr id="1631350612" name=""/>
+                    <pic:cNvPicPr/>
+                  </pic:nvPicPr>
+                  <pic:blipFill>
+                    <a:blip r:embed="rId13"/>
+                    <a:stretch>
+                      <a:fillRect/>
+                    </a:stretch>
+                  </pic:blipFill>
+                  <pic:spPr>
+                    <a:xfrm>
+                      <a:off x="0" y="0"/>
+                      <a:ext cx="5486400" cy="2948940"/>
+                    </a:xfrm>
+                    <a:prstGeom prst="rect">
+                      <a:avLst/>
+                    </a:prstGeom>
+                  </pic:spPr>
+                </pic:pic>
+              </a:graphicData>
+            </a:graphic>
+          </wp:inline>
+        </w:drawing>
+      </w:r>
+    </w:p>
+    <w:p>
+      <w:r>
+        <w:t xml:space="preserve">Dobio sam gotov segment </w:t>
+      </w:r>
+      <w:proofErr w:type="spellStart"/>
+      <w:r>
+        <w:t>apija</w:t>
+      </w:r>
+      <w:proofErr w:type="spellEnd"/>
+      <w:r>
+        <w:t xml:space="preserve"> od mentora i samo ukomponirao u projekt</w:t>
+      </w:r>
+      <w:r>
         <w:br w:type="page"/>
       </w:r>
     </w:p>
@@ -4655,7 +4768,7 @@
           <w:color w:val="000000"/>
         </w:rPr>
       </w:pPr>
-      <w:bookmarkStart w:id="34" w:name="_Toc197945745"/>
+      <w:bookmarkStart w:id="34" w:name="_Toc199770449"/>
       <w:r>
         <w:rPr>
           <w:rFonts w:ascii="Times New Roman" w:hAnsi="Times New Roman" w:cs="Times New Roman"/>
@@ -4709,7 +4822,7 @@
           <w:color w:val="000000"/>
         </w:rPr>
       </w:pPr>
-      <w:bookmarkStart w:id="35" w:name="_Toc197945746"/>
+      <w:bookmarkStart w:id="35" w:name="_Toc199770450"/>
       <w:r>
         <w:rPr>
           <w:rFonts w:ascii="Times New Roman" w:hAnsi="Times New Roman" w:cs="Times New Roman"/>
@@ -4762,7 +4875,7 @@
       <w:pPr>
         <w:pStyle w:val="Heading1"/>
       </w:pPr>
-      <w:bookmarkStart w:id="40" w:name="_Toc197945747"/>
+      <w:bookmarkStart w:id="40" w:name="_Toc199770451"/>
       <w:r>
         <w:lastRenderedPageBreak/>
         <w:t>ZAKLJUČAK</w:t>
@@ -4818,7 +4931,7 @@
         <w:pStyle w:val="Heading1"/>
       </w:pPr>
       <w:bookmarkStart w:id="41" w:name="_Toc178358763"/>
-      <w:bookmarkStart w:id="42" w:name="_Toc197945748"/>
+      <w:bookmarkStart w:id="42" w:name="_Toc199770452"/>
       <w:r>
         <w:lastRenderedPageBreak/>
         <w:t>OCJENE I PREPORUKE</w:t>
@@ -4840,7 +4953,7 @@
       <w:pPr>
         <w:pStyle w:val="Heading1"/>
       </w:pPr>
-      <w:bookmarkStart w:id="43" w:name="_Toc197945749"/>
+      <w:bookmarkStart w:id="43" w:name="_Toc199770453"/>
       <w:r>
         <w:lastRenderedPageBreak/>
         <w:t>PRILOZI/DODACI</w:t>
@@ -4897,7 +5010,7 @@
       <w:r>
         <w:br w:type="page"/>
       </w:r>
-      <w:bookmarkStart w:id="50" w:name="_Toc197945750"/>
+      <w:bookmarkStart w:id="50" w:name="_Toc199770454"/>
       <w:r>
         <w:lastRenderedPageBreak/>
         <w:t>O</w:t>
@@ -5085,8 +5198,8 @@
       </w:pPr>
     </w:p>
     <w:sectPr>
-      <w:footerReference w:type="even" r:id="rId12"/>
-      <w:footerReference w:type="default" r:id="rId13"/>
+      <w:footerReference w:type="even" r:id="rId14"/>
+      <w:footerReference w:type="default" r:id="rId15"/>
       <w:pgSz w:w="12240" w:h="15840"/>
       <w:pgMar w:top="1440" w:right="1800" w:bottom="360" w:left="1800" w:header="708" w:footer="708" w:gutter="0"/>
       <w:cols w:space="708"/>
@@ -5236,7 +5349,7 @@
     <mc:AlternateContent>
       <mc:Choice Requires="v">
         <w:pict>
-          <v:shapetype w14:anchorId="760BEA34" id="_x0000_t75" coordsize="21600,21600" o:spt="75" o:preferrelative="t" path="m@4@5l@4@11@9@11@9@5xe" filled="f" stroked="f">
+          <v:shapetype w14:anchorId="5D52A76A" id="_x0000_t75" coordsize="21600,21600" o:spt="75" o:preferrelative="t" path="m@4@5l@4@11@9@11@9@5xe" filled="f" stroked="f">
             <v:stroke joinstyle="miter"/>
             <v:formulas>
               <v:f eqn="if lineDrawn pixelLineWidth 0"/>
@@ -5255,17 +5368,17 @@
             <v:path o:extrusionok="f" gradientshapeok="t" o:connecttype="rect"/>
             <o:lock v:ext="edit" aspectratio="t"/>
           </v:shapetype>
-          <v:shape id="Picture 482287200" o:spid="_x0000_i1025" type="#_x0000_t75" style="width:11.4pt;height:11.4pt;visibility:visible;mso-wrap-style:square">
+          <v:shape id="Picture 965844947" o:spid="_x0000_i1025" type="#_x0000_t75" style="width:11.4pt;height:11.4pt;visibility:visible;mso-wrap-style:square">
             <v:imagedata r:id="rId1" o:title=""/>
           </v:shape>
         </w:pict>
       </mc:Choice>
       <mc:Fallback>
         <w:drawing>
-          <wp:inline distT="0" distB="0" distL="0" distR="0" wp14:anchorId="36D3A95D" wp14:editId="71151C1D">
+          <wp:inline distT="0" distB="0" distL="0" distR="0" wp14:anchorId="3AE94CD8" wp14:editId="2335C7B9">
             <wp:extent cx="144780" cy="144780"/>
             <wp:effectExtent l="0" t="0" r="0" b="0"/>
-            <wp:docPr id="482287200" name="Picture 482287200"/>
+            <wp:docPr id="965844947" name="Picture 965844947"/>
             <wp:cNvGraphicFramePr>
               <a:graphicFrameLocks xmlns:a="http://schemas.openxmlformats.org/drawingml/2006/main" noChangeAspect="1"/>
             </wp:cNvGraphicFramePr>

</xml_diff>

<commit_message>
Dodao mapu u AgencijePage s pinom za turističku zajednicu Rijeka
</commit_message>
<xml_diff>
--- a/Izvješće o obavljenoj praksi.docx
+++ b/Izvješće o obavljenoj praksi.docx
@@ -361,7 +361,7 @@
           <w14:ligatures w14:val="standardContextual"/>
         </w:rPr>
       </w:pPr>
-      <w:hyperlink w:anchor="_Toc199770434" w:history="1">
+      <w:hyperlink w:anchor="_Toc200318999" w:history="1">
         <w:r>
           <w:rPr>
             <w:rStyle w:val="Hyperlink"/>
@@ -405,7 +405,7 @@
             <w:noProof/>
             <w:webHidden/>
           </w:rPr>
-          <w:instrText xml:space="preserve"> PAGEREF _Toc199770434 \h </w:instrText>
+          <w:instrText xml:space="preserve"> PAGEREF _Toc200318999 \h </w:instrText>
         </w:r>
         <w:r>
           <w:rPr>
@@ -447,7 +447,7 @@
           <w14:ligatures w14:val="standardContextual"/>
         </w:rPr>
       </w:pPr>
-      <w:hyperlink w:anchor="_Toc199770435" w:history="1">
+      <w:hyperlink w:anchor="_Toc200319000" w:history="1">
         <w:r>
           <w:rPr>
             <w:rStyle w:val="Hyperlink"/>
@@ -474,7 +474,7 @@
             <w:noProof/>
             <w:webHidden/>
           </w:rPr>
-          <w:instrText xml:space="preserve"> PAGEREF _Toc199770435 \h </w:instrText>
+          <w:instrText xml:space="preserve"> PAGEREF _Toc200319000 \h </w:instrText>
         </w:r>
         <w:r>
           <w:rPr>
@@ -518,7 +518,7 @@
           <w14:ligatures w14:val="standardContextual"/>
         </w:rPr>
       </w:pPr>
-      <w:hyperlink w:anchor="_Toc199770436" w:history="1">
+      <w:hyperlink w:anchor="_Toc200319001" w:history="1">
         <w:r>
           <w:rPr>
             <w:rStyle w:val="Hyperlink"/>
@@ -563,7 +563,7 @@
             <w:noProof/>
             <w:webHidden/>
           </w:rPr>
-          <w:instrText xml:space="preserve"> PAGEREF _Toc199770436 \h </w:instrText>
+          <w:instrText xml:space="preserve"> PAGEREF _Toc200319001 \h </w:instrText>
         </w:r>
         <w:r>
           <w:rPr>
@@ -607,7 +607,7 @@
           <w14:ligatures w14:val="standardContextual"/>
         </w:rPr>
       </w:pPr>
-      <w:hyperlink w:anchor="_Toc199770437" w:history="1">
+      <w:hyperlink w:anchor="_Toc200319002" w:history="1">
         <w:r>
           <w:rPr>
             <w:rStyle w:val="Hyperlink"/>
@@ -652,7 +652,7 @@
             <w:noProof/>
             <w:webHidden/>
           </w:rPr>
-          <w:instrText xml:space="preserve"> PAGEREF _Toc199770437 \h </w:instrText>
+          <w:instrText xml:space="preserve"> PAGEREF _Toc200319002 \h </w:instrText>
         </w:r>
         <w:r>
           <w:rPr>
@@ -696,7 +696,7 @@
           <w14:ligatures w14:val="standardContextual"/>
         </w:rPr>
       </w:pPr>
-      <w:hyperlink w:anchor="_Toc199770438" w:history="1">
+      <w:hyperlink w:anchor="_Toc200319003" w:history="1">
         <w:r>
           <w:rPr>
             <w:rStyle w:val="Hyperlink"/>
@@ -741,7 +741,7 @@
             <w:noProof/>
             <w:webHidden/>
           </w:rPr>
-          <w:instrText xml:space="preserve"> PAGEREF _Toc199770438 \h </w:instrText>
+          <w:instrText xml:space="preserve"> PAGEREF _Toc200319003 \h </w:instrText>
         </w:r>
         <w:r>
           <w:rPr>
@@ -785,7 +785,7 @@
           <w14:ligatures w14:val="standardContextual"/>
         </w:rPr>
       </w:pPr>
-      <w:hyperlink w:anchor="_Toc199770439" w:history="1">
+      <w:hyperlink w:anchor="_Toc200319004" w:history="1">
         <w:r>
           <w:rPr>
             <w:rStyle w:val="Hyperlink"/>
@@ -830,7 +830,7 @@
             <w:noProof/>
             <w:webHidden/>
           </w:rPr>
-          <w:instrText xml:space="preserve"> PAGEREF _Toc199770439 \h </w:instrText>
+          <w:instrText xml:space="preserve"> PAGEREF _Toc200319004 \h </w:instrText>
         </w:r>
         <w:r>
           <w:rPr>
@@ -874,7 +874,7 @@
           <w14:ligatures w14:val="standardContextual"/>
         </w:rPr>
       </w:pPr>
-      <w:hyperlink w:anchor="_Toc199770440" w:history="1">
+      <w:hyperlink w:anchor="_Toc200319005" w:history="1">
         <w:r>
           <w:rPr>
             <w:rStyle w:val="Hyperlink"/>
@@ -919,7 +919,7 @@
             <w:noProof/>
             <w:webHidden/>
           </w:rPr>
-          <w:instrText xml:space="preserve"> PAGEREF _Toc199770440 \h </w:instrText>
+          <w:instrText xml:space="preserve"> PAGEREF _Toc200319005 \h </w:instrText>
         </w:r>
         <w:r>
           <w:rPr>
@@ -963,7 +963,7 @@
           <w14:ligatures w14:val="standardContextual"/>
         </w:rPr>
       </w:pPr>
-      <w:hyperlink w:anchor="_Toc199770441" w:history="1">
+      <w:hyperlink w:anchor="_Toc200319006" w:history="1">
         <w:r>
           <w:rPr>
             <w:rStyle w:val="Hyperlink"/>
@@ -1008,7 +1008,7 @@
             <w:noProof/>
             <w:webHidden/>
           </w:rPr>
-          <w:instrText xml:space="preserve"> PAGEREF _Toc199770441 \h </w:instrText>
+          <w:instrText xml:space="preserve"> PAGEREF _Toc200319006 \h </w:instrText>
         </w:r>
         <w:r>
           <w:rPr>
@@ -1052,7 +1052,7 @@
           <w14:ligatures w14:val="standardContextual"/>
         </w:rPr>
       </w:pPr>
-      <w:hyperlink w:anchor="_Toc199770442" w:history="1">
+      <w:hyperlink w:anchor="_Toc200319007" w:history="1">
         <w:r>
           <w:rPr>
             <w:rStyle w:val="Hyperlink"/>
@@ -1097,7 +1097,7 @@
             <w:noProof/>
             <w:webHidden/>
           </w:rPr>
-          <w:instrText xml:space="preserve"> PAGEREF _Toc199770442 \h </w:instrText>
+          <w:instrText xml:space="preserve"> PAGEREF _Toc200319007 \h </w:instrText>
         </w:r>
         <w:r>
           <w:rPr>
@@ -1141,7 +1141,7 @@
           <w14:ligatures w14:val="standardContextual"/>
         </w:rPr>
       </w:pPr>
-      <w:hyperlink w:anchor="_Toc199770443" w:history="1">
+      <w:hyperlink w:anchor="_Toc200319008" w:history="1">
         <w:r>
           <w:rPr>
             <w:rStyle w:val="Hyperlink"/>
@@ -1186,7 +1186,7 @@
             <w:noProof/>
             <w:webHidden/>
           </w:rPr>
-          <w:instrText xml:space="preserve"> PAGEREF _Toc199770443 \h </w:instrText>
+          <w:instrText xml:space="preserve"> PAGEREF _Toc200319008 \h </w:instrText>
         </w:r>
         <w:r>
           <w:rPr>
@@ -1230,7 +1230,7 @@
           <w14:ligatures w14:val="standardContextual"/>
         </w:rPr>
       </w:pPr>
-      <w:hyperlink w:anchor="_Toc199770444" w:history="1">
+      <w:hyperlink w:anchor="_Toc200319009" w:history="1">
         <w:r>
           <w:rPr>
             <w:rStyle w:val="Hyperlink"/>
@@ -1275,7 +1275,7 @@
             <w:noProof/>
             <w:webHidden/>
           </w:rPr>
-          <w:instrText xml:space="preserve"> PAGEREF _Toc199770444 \h </w:instrText>
+          <w:instrText xml:space="preserve"> PAGEREF _Toc200319009 \h </w:instrText>
         </w:r>
         <w:r>
           <w:rPr>
@@ -1319,7 +1319,7 @@
           <w14:ligatures w14:val="standardContextual"/>
         </w:rPr>
       </w:pPr>
-      <w:hyperlink w:anchor="_Toc199770445" w:history="1">
+      <w:hyperlink w:anchor="_Toc200319010" w:history="1">
         <w:r>
           <w:rPr>
             <w:rStyle w:val="Hyperlink"/>
@@ -1364,7 +1364,7 @@
             <w:noProof/>
             <w:webHidden/>
           </w:rPr>
-          <w:instrText xml:space="preserve"> PAGEREF _Toc199770445 \h </w:instrText>
+          <w:instrText xml:space="preserve"> PAGEREF _Toc200319010 \h </w:instrText>
         </w:r>
         <w:r>
           <w:rPr>
@@ -1408,7 +1408,7 @@
           <w14:ligatures w14:val="standardContextual"/>
         </w:rPr>
       </w:pPr>
-      <w:hyperlink w:anchor="_Toc199770446" w:history="1">
+      <w:hyperlink w:anchor="_Toc200319011" w:history="1">
         <w:r>
           <w:rPr>
             <w:rStyle w:val="Hyperlink"/>
@@ -1453,7 +1453,7 @@
             <w:noProof/>
             <w:webHidden/>
           </w:rPr>
-          <w:instrText xml:space="preserve"> PAGEREF _Toc199770446 \h </w:instrText>
+          <w:instrText xml:space="preserve"> PAGEREF _Toc200319011 \h </w:instrText>
         </w:r>
         <w:r>
           <w:rPr>
@@ -1497,7 +1497,7 @@
           <w14:ligatures w14:val="standardContextual"/>
         </w:rPr>
       </w:pPr>
-      <w:hyperlink w:anchor="_Toc199770447" w:history="1">
+      <w:hyperlink w:anchor="_Toc200319012" w:history="1">
         <w:r>
           <w:rPr>
             <w:rStyle w:val="Hyperlink"/>
@@ -1542,7 +1542,7 @@
             <w:noProof/>
             <w:webHidden/>
           </w:rPr>
-          <w:instrText xml:space="preserve"> PAGEREF _Toc199770447 \h </w:instrText>
+          <w:instrText xml:space="preserve"> PAGEREF _Toc200319012 \h </w:instrText>
         </w:r>
         <w:r>
           <w:rPr>
@@ -1586,7 +1586,7 @@
           <w14:ligatures w14:val="standardContextual"/>
         </w:rPr>
       </w:pPr>
-      <w:hyperlink w:anchor="_Toc199770448" w:history="1">
+      <w:hyperlink w:anchor="_Toc200319013" w:history="1">
         <w:r>
           <w:rPr>
             <w:rStyle w:val="Hyperlink"/>
@@ -1631,7 +1631,7 @@
             <w:noProof/>
             <w:webHidden/>
           </w:rPr>
-          <w:instrText xml:space="preserve"> PAGEREF _Toc199770448 \h </w:instrText>
+          <w:instrText xml:space="preserve"> PAGEREF _Toc200319013 \h </w:instrText>
         </w:r>
         <w:r>
           <w:rPr>
@@ -1675,7 +1675,7 @@
           <w14:ligatures w14:val="standardContextual"/>
         </w:rPr>
       </w:pPr>
-      <w:hyperlink w:anchor="_Toc199770449" w:history="1">
+      <w:hyperlink w:anchor="_Toc200319014" w:history="1">
         <w:r>
           <w:rPr>
             <w:rStyle w:val="Hyperlink"/>
@@ -1699,7 +1699,7 @@
             <w:rFonts w:ascii="Times New Roman" w:hAnsi="Times New Roman"/>
             <w:noProof/>
           </w:rPr>
-          <w:t>Četrnaesti radni tjedan: datumi od – do.</w:t>
+          <w:t>Četrnaesti radni tjedan: datumi 2.6. od – do 8.6.</w:t>
         </w:r>
         <w:r>
           <w:rPr>
@@ -1720,7 +1720,7 @@
             <w:noProof/>
             <w:webHidden/>
           </w:rPr>
-          <w:instrText xml:space="preserve"> PAGEREF _Toc199770449 \h </w:instrText>
+          <w:instrText xml:space="preserve"> PAGEREF _Toc200319014 \h </w:instrText>
         </w:r>
         <w:r>
           <w:rPr>
@@ -1740,7 +1740,7 @@
             <w:noProof/>
             <w:webHidden/>
           </w:rPr>
-          <w:t>18</w:t>
+          <w:t>19</w:t>
         </w:r>
         <w:r>
           <w:rPr>
@@ -1764,7 +1764,7 @@
           <w14:ligatures w14:val="standardContextual"/>
         </w:rPr>
       </w:pPr>
-      <w:hyperlink w:anchor="_Toc199770450" w:history="1">
+      <w:hyperlink w:anchor="_Toc200319015" w:history="1">
         <w:r>
           <w:rPr>
             <w:rStyle w:val="Hyperlink"/>
@@ -1809,7 +1809,7 @@
             <w:noProof/>
             <w:webHidden/>
           </w:rPr>
-          <w:instrText xml:space="preserve"> PAGEREF _Toc199770450 \h </w:instrText>
+          <w:instrText xml:space="preserve"> PAGEREF _Toc200319015 \h </w:instrText>
         </w:r>
         <w:r>
           <w:rPr>
@@ -1829,7 +1829,7 @@
             <w:noProof/>
             <w:webHidden/>
           </w:rPr>
-          <w:t>19</w:t>
+          <w:t>20</w:t>
         </w:r>
         <w:r>
           <w:rPr>
@@ -1851,7 +1851,7 @@
           <w14:ligatures w14:val="standardContextual"/>
         </w:rPr>
       </w:pPr>
-      <w:hyperlink w:anchor="_Toc199770451" w:history="1">
+      <w:hyperlink w:anchor="_Toc200319016" w:history="1">
         <w:r>
           <w:rPr>
             <w:rStyle w:val="Hyperlink"/>
@@ -1895,7 +1895,7 @@
             <w:noProof/>
             <w:webHidden/>
           </w:rPr>
-          <w:instrText xml:space="preserve"> PAGEREF _Toc199770451 \h </w:instrText>
+          <w:instrText xml:space="preserve"> PAGEREF _Toc200319016 \h </w:instrText>
         </w:r>
         <w:r>
           <w:rPr>
@@ -1915,7 +1915,7 @@
             <w:noProof/>
             <w:webHidden/>
           </w:rPr>
-          <w:t>20</w:t>
+          <w:t>21</w:t>
         </w:r>
         <w:r>
           <w:rPr>
@@ -1937,7 +1937,7 @@
           <w14:ligatures w14:val="standardContextual"/>
         </w:rPr>
       </w:pPr>
-      <w:hyperlink w:anchor="_Toc199770452" w:history="1">
+      <w:hyperlink w:anchor="_Toc200319017" w:history="1">
         <w:r>
           <w:rPr>
             <w:rStyle w:val="Hyperlink"/>
@@ -1981,7 +1981,7 @@
             <w:noProof/>
             <w:webHidden/>
           </w:rPr>
-          <w:instrText xml:space="preserve"> PAGEREF _Toc199770452 \h </w:instrText>
+          <w:instrText xml:space="preserve"> PAGEREF _Toc200319017 \h </w:instrText>
         </w:r>
         <w:r>
           <w:rPr>
@@ -2001,7 +2001,7 @@
             <w:noProof/>
             <w:webHidden/>
           </w:rPr>
-          <w:t>21</w:t>
+          <w:t>22</w:t>
         </w:r>
         <w:r>
           <w:rPr>
@@ -2023,7 +2023,7 @@
           <w14:ligatures w14:val="standardContextual"/>
         </w:rPr>
       </w:pPr>
-      <w:hyperlink w:anchor="_Toc199770453" w:history="1">
+      <w:hyperlink w:anchor="_Toc200319018" w:history="1">
         <w:r>
           <w:rPr>
             <w:rStyle w:val="Hyperlink"/>
@@ -2067,7 +2067,7 @@
             <w:noProof/>
             <w:webHidden/>
           </w:rPr>
-          <w:instrText xml:space="preserve"> PAGEREF _Toc199770453 \h </w:instrText>
+          <w:instrText xml:space="preserve"> PAGEREF _Toc200319018 \h </w:instrText>
         </w:r>
         <w:r>
           <w:rPr>
@@ -2087,7 +2087,7 @@
             <w:noProof/>
             <w:webHidden/>
           </w:rPr>
-          <w:t>22</w:t>
+          <w:t>23</w:t>
         </w:r>
         <w:r>
           <w:rPr>
@@ -2109,7 +2109,7 @@
           <w14:ligatures w14:val="standardContextual"/>
         </w:rPr>
       </w:pPr>
-      <w:hyperlink w:anchor="_Toc199770454" w:history="1">
+      <w:hyperlink w:anchor="_Toc200319019" w:history="1">
         <w:r>
           <w:rPr>
             <w:rStyle w:val="Hyperlink"/>
@@ -2153,7 +2153,7 @@
             <w:noProof/>
             <w:webHidden/>
           </w:rPr>
-          <w:instrText xml:space="preserve"> PAGEREF _Toc199770454 \h </w:instrText>
+          <w:instrText xml:space="preserve"> PAGEREF _Toc200319019 \h </w:instrText>
         </w:r>
         <w:r>
           <w:rPr>
@@ -2173,7 +2173,7 @@
             <w:noProof/>
             <w:webHidden/>
           </w:rPr>
-          <w:t>23</w:t>
+          <w:t>24</w:t>
         </w:r>
         <w:r>
           <w:rPr>
@@ -2215,7 +2215,7 @@
       <w:bookmarkStart w:id="3" w:name="_Toc101595652"/>
       <w:bookmarkStart w:id="4" w:name="_Toc178356812"/>
       <w:bookmarkStart w:id="5" w:name="_Toc178358759"/>
-      <w:bookmarkStart w:id="6" w:name="_Toc199770434"/>
+      <w:bookmarkStart w:id="6" w:name="_Toc200318999"/>
       <w:r>
         <w:t>O</w:t>
       </w:r>
@@ -2976,7 +2976,7 @@
       <w:bookmarkStart w:id="10" w:name="_Toc101595654"/>
       <w:bookmarkStart w:id="11" w:name="_Toc178356814"/>
       <w:bookmarkStart w:id="12" w:name="_Toc178358761"/>
-      <w:bookmarkStart w:id="13" w:name="_Toc199770435"/>
+      <w:bookmarkStart w:id="13" w:name="_Toc200319000"/>
       <w:r>
         <w:lastRenderedPageBreak/>
         <w:t>RAZRADA REALIZIRANE PRAKSE</w:t>
@@ -3060,7 +3060,7 @@
           <w:color w:val="000000"/>
         </w:rPr>
       </w:pPr>
-      <w:bookmarkStart w:id="21" w:name="_Toc199770436"/>
+      <w:bookmarkStart w:id="21" w:name="_Toc200319001"/>
       <w:bookmarkEnd w:id="14"/>
       <w:bookmarkEnd w:id="15"/>
       <w:bookmarkEnd w:id="16"/>
@@ -3158,7 +3158,7 @@
           <w:rFonts w:ascii="Times New Roman" w:hAnsi="Times New Roman" w:cs="Times New Roman"/>
         </w:rPr>
       </w:pPr>
-      <w:bookmarkStart w:id="22" w:name="_Toc199770437"/>
+      <w:bookmarkStart w:id="22" w:name="_Toc200319002"/>
       <w:r>
         <w:rPr>
           <w:rFonts w:ascii="Times New Roman" w:hAnsi="Times New Roman" w:cs="Times New Roman"/>
@@ -3284,7 +3284,7 @@
           <w:rFonts w:ascii="Times New Roman" w:hAnsi="Times New Roman" w:cs="Times New Roman"/>
         </w:rPr>
       </w:pPr>
-      <w:bookmarkStart w:id="23" w:name="_Toc199770438"/>
+      <w:bookmarkStart w:id="23" w:name="_Toc200319003"/>
       <w:r>
         <w:rPr>
           <w:rFonts w:ascii="Times New Roman" w:hAnsi="Times New Roman" w:cs="Times New Roman"/>
@@ -3508,7 +3508,7 @@
       <w:pPr>
         <w:pStyle w:val="Heading2"/>
       </w:pPr>
-      <w:bookmarkStart w:id="24" w:name="_Toc199770439"/>
+      <w:bookmarkStart w:id="24" w:name="_Toc200319004"/>
       <w:r>
         <w:rPr>
           <w:rFonts w:ascii="Times New Roman" w:hAnsi="Times New Roman" w:cs="Times New Roman"/>
@@ -3626,7 +3626,7 @@
           <w:color w:val="000000"/>
         </w:rPr>
       </w:pPr>
-      <w:bookmarkStart w:id="25" w:name="_Toc199770440"/>
+      <w:bookmarkStart w:id="25" w:name="_Toc200319005"/>
       <w:r>
         <w:rPr>
           <w:rFonts w:ascii="Times New Roman" w:hAnsi="Times New Roman" w:cs="Times New Roman"/>
@@ -3758,7 +3758,7 @@
           <w:color w:val="000000"/>
         </w:rPr>
       </w:pPr>
-      <w:bookmarkStart w:id="26" w:name="_Toc199770441"/>
+      <w:bookmarkStart w:id="26" w:name="_Toc200319006"/>
       <w:r>
         <w:rPr>
           <w:rFonts w:ascii="Times New Roman" w:hAnsi="Times New Roman" w:cs="Times New Roman"/>
@@ -3939,7 +3939,7 @@
           <w:color w:val="000000"/>
         </w:rPr>
       </w:pPr>
-      <w:bookmarkStart w:id="27" w:name="_Toc199770442"/>
+      <w:bookmarkStart w:id="27" w:name="_Toc200319007"/>
       <w:r>
         <w:rPr>
           <w:rFonts w:ascii="Times New Roman" w:hAnsi="Times New Roman" w:cs="Times New Roman"/>
@@ -4041,7 +4041,7 @@
           <w:color w:val="000000"/>
         </w:rPr>
       </w:pPr>
-      <w:bookmarkStart w:id="28" w:name="_Toc199770443"/>
+      <w:bookmarkStart w:id="28" w:name="_Toc200319008"/>
       <w:r>
         <w:rPr>
           <w:rFonts w:ascii="Times New Roman" w:hAnsi="Times New Roman" w:cs="Times New Roman"/>
@@ -4156,7 +4156,7 @@
           <w:color w:val="000000"/>
         </w:rPr>
       </w:pPr>
-      <w:bookmarkStart w:id="29" w:name="_Toc199770444"/>
+      <w:bookmarkStart w:id="29" w:name="_Toc200319009"/>
       <w:r>
         <w:rPr>
           <w:rFonts w:ascii="Times New Roman" w:hAnsi="Times New Roman" w:cs="Times New Roman"/>
@@ -4247,7 +4247,7 @@
           <w:color w:val="000000"/>
         </w:rPr>
       </w:pPr>
-      <w:bookmarkStart w:id="30" w:name="_Toc199770445"/>
+      <w:bookmarkStart w:id="30" w:name="_Toc200319010"/>
       <w:r>
         <w:rPr>
           <w:rFonts w:ascii="Times New Roman" w:hAnsi="Times New Roman" w:cs="Times New Roman"/>
@@ -4333,7 +4333,7 @@
           <w:color w:val="000000"/>
         </w:rPr>
       </w:pPr>
-      <w:bookmarkStart w:id="31" w:name="_Toc199770446"/>
+      <w:bookmarkStart w:id="31" w:name="_Toc200319011"/>
       <w:r>
         <w:rPr>
           <w:rFonts w:ascii="Times New Roman" w:hAnsi="Times New Roman" w:cs="Times New Roman"/>
@@ -4633,7 +4633,7 @@
           <w:color w:val="000000"/>
         </w:rPr>
       </w:pPr>
-      <w:bookmarkStart w:id="32" w:name="_Toc199770447"/>
+      <w:bookmarkStart w:id="32" w:name="_Toc200319012"/>
       <w:r>
         <w:rPr>
           <w:rFonts w:ascii="Times New Roman" w:hAnsi="Times New Roman" w:cs="Times New Roman"/>
@@ -4708,7 +4708,7 @@
           <w:color w:val="000000"/>
         </w:rPr>
       </w:pPr>
-      <w:bookmarkStart w:id="33" w:name="_Toc199770448"/>
+      <w:bookmarkStart w:id="33" w:name="_Toc200319013"/>
       <w:r>
         <w:rPr>
           <w:rFonts w:ascii="Times New Roman" w:hAnsi="Times New Roman" w:cs="Times New Roman"/>
@@ -4966,7 +4966,7 @@
           <w:color w:val="000000"/>
         </w:rPr>
       </w:pPr>
-      <w:bookmarkStart w:id="34" w:name="_Toc199770449"/>
+      <w:bookmarkStart w:id="34" w:name="_Toc200319014"/>
       <w:r>
         <w:rPr>
           <w:rFonts w:ascii="Times New Roman" w:hAnsi="Times New Roman" w:cs="Times New Roman"/>
@@ -5001,6 +5001,9 @@
       <w:bookmarkEnd w:id="34"/>
     </w:p>
     <w:p>
+      <w:r>
+        <w:t>Dodao kartu s pinom za turističku zajednicu Rijeka. Prati primjer ostalih karti i pinova pa ne treba slika po meni.</w:t>
+      </w:r>
       <w:r>
         <w:br w:type="page"/>
       </w:r>
@@ -5032,7 +5035,7 @@
           <w:color w:val="000000"/>
         </w:rPr>
       </w:pPr>
-      <w:bookmarkStart w:id="35" w:name="_Toc199770450"/>
+      <w:bookmarkStart w:id="35" w:name="_Toc200319015"/>
       <w:r>
         <w:rPr>
           <w:rFonts w:ascii="Times New Roman" w:hAnsi="Times New Roman" w:cs="Times New Roman"/>
@@ -5085,7 +5088,7 @@
       <w:pPr>
         <w:pStyle w:val="Heading1"/>
       </w:pPr>
-      <w:bookmarkStart w:id="40" w:name="_Toc199770451"/>
+      <w:bookmarkStart w:id="40" w:name="_Toc200319016"/>
       <w:r>
         <w:lastRenderedPageBreak/>
         <w:t>ZAKLJUČAK</w:t>
@@ -5135,7 +5138,7 @@
         <w:pStyle w:val="Heading1"/>
       </w:pPr>
       <w:bookmarkStart w:id="41" w:name="_Toc178358763"/>
-      <w:bookmarkStart w:id="42" w:name="_Toc199770452"/>
+      <w:bookmarkStart w:id="42" w:name="_Toc200319017"/>
       <w:r>
         <w:lastRenderedPageBreak/>
         <w:t>OCJENE I PREPORUKE</w:t>
@@ -5157,7 +5160,7 @@
       <w:pPr>
         <w:pStyle w:val="Heading1"/>
       </w:pPr>
-      <w:bookmarkStart w:id="43" w:name="_Toc199770453"/>
+      <w:bookmarkStart w:id="43" w:name="_Toc200319018"/>
       <w:r>
         <w:lastRenderedPageBreak/>
         <w:t>PRILOZI/DODACI</w:t>
@@ -5214,7 +5217,7 @@
       <w:r>
         <w:br w:type="page"/>
       </w:r>
-      <w:bookmarkStart w:id="50" w:name="_Toc199770454"/>
+      <w:bookmarkStart w:id="50" w:name="_Toc200319019"/>
       <w:r>
         <w:lastRenderedPageBreak/>
         <w:t>O</w:t>
@@ -5553,7 +5556,7 @@
     <mc:AlternateContent>
       <mc:Choice Requires="v">
         <w:pict>
-          <v:shapetype w14:anchorId="1F6EEBBC" id="_x0000_t75" coordsize="21600,21600" o:spt="75" o:preferrelative="t" path="m@4@5l@4@11@9@11@9@5xe" filled="f" stroked="f">
+          <v:shapetype w14:anchorId="601556B5" id="_x0000_t75" coordsize="21600,21600" o:spt="75" o:preferrelative="t" path="m@4@5l@4@11@9@11@9@5xe" filled="f" stroked="f">
             <v:stroke joinstyle="miter"/>
             <v:formulas>
               <v:f eqn="if lineDrawn pixelLineWidth 0"/>
@@ -5572,17 +5575,17 @@
             <v:path o:extrusionok="f" gradientshapeok="t" o:connecttype="rect"/>
             <o:lock v:ext="edit" aspectratio="t"/>
           </v:shapetype>
-          <v:shape id="Picture 1247278811" o:spid="_x0000_i1025" type="#_x0000_t75" style="width:11.4pt;height:11.4pt;visibility:visible;mso-wrap-style:square">
+          <v:shape id="Picture 1137386525" o:spid="_x0000_i1025" type="#_x0000_t75" style="width:11.4pt;height:11.4pt;visibility:visible;mso-wrap-style:square">
             <v:imagedata r:id="rId1" o:title=""/>
           </v:shape>
         </w:pict>
       </mc:Choice>
       <mc:Fallback>
         <w:drawing>
-          <wp:inline distT="0" distB="0" distL="0" distR="0" wp14:anchorId="0423E760" wp14:editId="7070070B">
+          <wp:inline distT="0" distB="0" distL="0" distR="0" wp14:anchorId="1714B65A" wp14:editId="10A4688D">
             <wp:extent cx="144780" cy="144780"/>
             <wp:effectExtent l="0" t="0" r="0" b="0"/>
-            <wp:docPr id="1247278811" name="Picture 1247278811"/>
+            <wp:docPr id="1137386525" name="Picture 1137386525"/>
             <wp:cNvGraphicFramePr>
               <a:graphicFrameLocks xmlns:a="http://schemas.openxmlformats.org/drawingml/2006/main" noChangeAspect="1"/>
             </wp:cNvGraphicFramePr>

</xml_diff>